<commit_message>
finished producing documents for week for 3/30/16 and uploaded them to CourseWeb
</commit_message>
<xml_diff>
--- a/WeeklyStatusReports/HAHN_WeeklyStatusReport_3-30-16.docx
+++ b/WeeklyStatusReports/HAHN_WeeklyStatusReport_3-30-16.docx
@@ -3523,8 +3523,6 @@
               </w:rPr>
               <w:t>None this week</w:t>
             </w:r>
-            <w:bookmarkStart w:id="0" w:name="_GoBack"/>
-            <w:bookmarkEnd w:id="0"/>
           </w:p>
           <w:p>
             <w:pPr>
@@ -3820,6 +3818,13 @@
               </w:rPr>
               <w:t xml:space="preserve">: </w:t>
             </w:r>
+            <w:r>
+              <w:rPr>
+                <w:sz w:val="20"/>
+                <w:szCs w:val="20"/>
+              </w:rPr>
+              <w:t>3/30/16</w:t>
+            </w:r>
           </w:p>
           <w:p>
             <w:pPr>
@@ -3844,6 +3849,13 @@
               </w:rPr>
               <w:t xml:space="preserve"> </w:t>
             </w:r>
+            <w:r>
+              <w:rPr>
+                <w:sz w:val="20"/>
+                <w:szCs w:val="20"/>
+              </w:rPr>
+              <w:t>Yes</w:t>
+            </w:r>
           </w:p>
           <w:p>
             <w:pPr>
@@ -3874,6 +3886,13 @@
               </w:rPr>
               <w:t xml:space="preserve">: </w:t>
             </w:r>
+            <w:r>
+              <w:rPr>
+                <w:sz w:val="20"/>
+                <w:szCs w:val="20"/>
+              </w:rPr>
+              <w:t>Intro to Project 3, file I/O</w:t>
+            </w:r>
           </w:p>
           <w:p>
             <w:pPr>
@@ -3905,6 +3924,15 @@
               </w:rPr>
               <w:t>:</w:t>
             </w:r>
+            <w:r>
+              <w:rPr>
+                <w:sz w:val="20"/>
+                <w:szCs w:val="20"/>
+              </w:rPr>
+              <w:t xml:space="preserve"> None</w:t>
+            </w:r>
+            <w:bookmarkStart w:id="0" w:name="_GoBack"/>
+            <w:bookmarkEnd w:id="0"/>
           </w:p>
         </w:tc>
         <w:tc>

</xml_diff>